<commit_message>
Convert lot attributes to integer
</commit_message>
<xml_diff>
--- a/ForNAV Item Tracking Cloud/Layouts/ForNAV Order Conf Item Track V.docx
+++ b/ForNAV Item Tracking Cloud/Layouts/ForNAV Order Conf Item Track V.docx
@@ -28,6 +28,14 @@
  
          < R e p o r t F o r N a v I d _ 2 > R e p o r t F o r N a v I d _ 2 < / R e p o r t F o r N a v I d _ 2 >   
+         < C o m m e n t _ L i n e > + 
+             < R e p o r t F o r N a v _ C o m m e n t L i n e > R e p o r t F o r N a v _ C o m m e n t L i n e < / R e p o r t F o r N a v _ C o m m e n t L i n e > + 
+             < R e p o r t F o r N a v I d _ 1 0 0 0 0 0 0 0 0 6 > R e p o r t F o r N a v I d _ 1 0 0 0 0 0 0 0 0 6 < / R e p o r t F o r N a v I d _ 1 0 0 0 0 0 0 0 0 6 > + 
+         < / C o m m e n t _ L i n e > + 
          < L i n e >   
              < R e p o r t F o r N a v _ L i n e > R e p o r t F o r N a v _ L i n e < / R e p o r t F o r N a v _ L i n e > @@ -41,6 +49,8 @@
                  < R e p o r t F o r N a v I d _ 1 0 0 0 0 0 0 0 0 3 > R e p o r t F o r N a v I d _ 1 0 0 0 0 0 0 0 0 3 < / R e p o r t F o r N a v I d _ 1 0 0 0 0 0 0 0 0 3 >   
                  < L o t A t t r V a l u e M a p p i n g F D W > + 
+                     < L o t A t t r i b u t e N a m e > L o t A t t r i b u t e N a m e < / L o t A t t r i b u t e N a m e >   
                      < L o t A t t r i b u t e V a l u e > L o t A t t r i b u t e V a l u e < / L o t A t t r i b u t e V a l u e >   

</xml_diff>